<commit_message>
Updated Risk Managament Plan.docx
</commit_message>
<xml_diff>
--- a/documentation/projman/Risk Managament Plan.docx
+++ b/documentation/projman/Risk Managament Plan.docx
@@ -139,18 +139,20 @@
         <w:pStyle w:val="paragraph"/>
         <w:spacing w:before="0" w:beforeAutospacing="0" w:after="0" w:afterAutospacing="0"/>
         <w:ind w:left="615" w:firstLine="720"/>
-        <w:textAlignment w:val="baseline"/>
-        <w:rPr>
-          <w:rStyle w:val="normaltextrun"/>
-          <w:rFonts w:ascii="Arial" w:hAnsi="Arial" w:cs="Arial"/>
-        </w:rPr>
-      </w:pPr>
-    </w:p>
-    <w:p>
-      <w:pPr>
-        <w:pStyle w:val="paragraph"/>
-        <w:spacing w:before="0" w:beforeAutospacing="0" w:after="0" w:afterAutospacing="0"/>
-        <w:ind w:left="615" w:firstLine="720"/>
+        <w:jc w:val="both"/>
+        <w:textAlignment w:val="baseline"/>
+        <w:rPr>
+          <w:rStyle w:val="normaltextrun"/>
+          <w:rFonts w:ascii="Arial" w:hAnsi="Arial" w:cs="Arial"/>
+        </w:rPr>
+      </w:pPr>
+    </w:p>
+    <w:p>
+      <w:pPr>
+        <w:pStyle w:val="paragraph"/>
+        <w:spacing w:before="0" w:beforeAutospacing="0" w:after="0" w:afterAutospacing="0"/>
+        <w:ind w:left="615" w:firstLine="720"/>
+        <w:jc w:val="both"/>
         <w:textAlignment w:val="baseline"/>
         <w:rPr>
           <w:rStyle w:val="normaltextrun"/>
@@ -292,19 +294,7 @@
         <w:rPr>
           <w:rFonts w:ascii="Arial" w:hAnsi="Arial" w:cs="Arial"/>
         </w:rPr>
-        <w:t xml:space="preserve">Resource risks which may occur when there </w:t>
-      </w:r>
-      <w:r>
-        <w:rPr>
-          <w:rFonts w:ascii="Arial" w:hAnsi="Arial" w:cs="Arial"/>
-        </w:rPr>
-        <w:t>are</w:t>
-      </w:r>
-      <w:r>
-        <w:rPr>
-          <w:rFonts w:ascii="Arial" w:hAnsi="Arial" w:cs="Arial"/>
-        </w:rPr>
-        <w:t xml:space="preserve"> insufficient resources which may be needed for further development. </w:t>
+        <w:t xml:space="preserve">Resource risks which may occur when there are insufficient resources which may be needed for further development. </w:t>
       </w:r>
     </w:p>
     <w:p>
@@ -602,14 +592,7 @@
           <w:rStyle w:val="eop"/>
           <w:rFonts w:ascii="Arial" w:hAnsi="Arial" w:cs="Arial"/>
         </w:rPr>
-        <w:t xml:space="preserve">Security Risks – There is a risk of being hacked </w:t>
-      </w:r>
-      <w:r>
-        <w:rPr>
-          <w:rStyle w:val="eop"/>
-          <w:rFonts w:ascii="Arial" w:hAnsi="Arial" w:cs="Arial"/>
-        </w:rPr>
-        <w:t>and having a breach in the system.</w:t>
+        <w:t>Security Risks – There is a risk of being hacked and having a breach in the system.</w:t>
       </w:r>
     </w:p>
     <w:p>
@@ -631,14 +614,7 @@
           <w:rStyle w:val="eop"/>
           <w:rFonts w:ascii="Arial" w:hAnsi="Arial" w:cs="Arial"/>
         </w:rPr>
-        <w:t>Changes in Technology</w:t>
-      </w:r>
-      <w:r>
-        <w:rPr>
-          <w:rStyle w:val="eop"/>
-          <w:rFonts w:ascii="Arial" w:hAnsi="Arial" w:cs="Arial"/>
-        </w:rPr>
-        <w:t xml:space="preserve"> – There is a risk that a change in the industry of technology occurs which may require additional work or resources to adapt.</w:t>
+        <w:t>Changes in Technology – There is a risk that a change in the industry of technology occurs which may require additional work or resources to adapt.</w:t>
       </w:r>
     </w:p>
     <w:p>
@@ -660,14 +636,7 @@
           <w:rStyle w:val="eop"/>
           <w:rFonts w:ascii="Arial" w:hAnsi="Arial" w:cs="Arial"/>
         </w:rPr>
-        <w:t>Human Error</w:t>
-      </w:r>
-      <w:r>
-        <w:rPr>
-          <w:rStyle w:val="eop"/>
-          <w:rFonts w:ascii="Arial" w:hAnsi="Arial" w:cs="Arial"/>
-        </w:rPr>
-        <w:t xml:space="preserve"> – There is risk that a person may commit a mistake or error that could negatively affect the project.</w:t>
+        <w:t>Human Error – There is risk that a person may commit a mistake or error that could negatively affect the project.</w:t>
       </w:r>
     </w:p>
     <w:p>
@@ -689,15 +658,19 @@
           <w:rStyle w:val="eop"/>
           <w:rFonts w:ascii="Arial" w:hAnsi="Arial" w:cs="Arial"/>
         </w:rPr>
-        <w:t>Unforeseen Circumstances</w:t>
-      </w:r>
-      <w:r>
+        <w:t>Unforeseen Circumstances – There is a risk that circumstances such as natural disasters could cause disturbance and impact the project in an unexpected way.</w:t>
+      </w:r>
+    </w:p>
+    <w:p>
+      <w:pPr>
+        <w:pStyle w:val="paragraph"/>
+        <w:spacing w:before="0" w:beforeAutospacing="0" w:after="0" w:afterAutospacing="0"/>
+        <w:textAlignment w:val="baseline"/>
         <w:rPr>
           <w:rStyle w:val="eop"/>
           <w:rFonts w:ascii="Arial" w:hAnsi="Arial" w:cs="Arial"/>
         </w:rPr>
-        <w:t xml:space="preserve"> – There is a risk that circumstances such as natural disasters could cause disturbance and impact the project in an unexpected way.</w:t>
-      </w:r>
+      </w:pPr>
     </w:p>
     <w:p>
       <w:pPr>
@@ -709,30 +682,12 @@
           <w:rFonts w:ascii="Arial" w:hAnsi="Arial" w:cs="Arial"/>
         </w:rPr>
       </w:pPr>
-    </w:p>
-    <w:p>
-      <w:pPr>
-        <w:pStyle w:val="paragraph"/>
-        <w:spacing w:before="0" w:beforeAutospacing="0" w:after="0" w:afterAutospacing="0"/>
-        <w:textAlignment w:val="baseline"/>
+      <w:r>
         <w:rPr>
           <w:rStyle w:val="eop"/>
           <w:rFonts w:ascii="Arial" w:hAnsi="Arial" w:cs="Arial"/>
         </w:rPr>
-      </w:pPr>
-      <w:r>
-        <w:rPr>
-          <w:rStyle w:val="eop"/>
-          <w:rFonts w:ascii="Arial" w:hAnsi="Arial" w:cs="Arial"/>
-        </w:rPr>
-        <w:t xml:space="preserve">To mitigate these risks, the team has developed </w:t>
-      </w:r>
-      <w:r>
-        <w:rPr>
-          <w:rStyle w:val="eop"/>
-          <w:rFonts w:ascii="Arial" w:hAnsi="Arial" w:cs="Arial"/>
-        </w:rPr>
-        <w:t>a plan which will mitigate all risks and monitor them all in the process as to protect the project avoid all risks.</w:t>
+        <w:t>To mitigate these risks, the team has developed a plan which will mitigate all risks and monitor them all in the process as to protect the project avoid all risks.</w:t>
       </w:r>
     </w:p>
     <w:p>
@@ -1036,14 +991,7 @@
           <w:rStyle w:val="normaltextrun"/>
           <w:rFonts w:ascii="Arial" w:hAnsi="Arial" w:cs="Arial"/>
         </w:rPr>
-        <w:t xml:space="preserve"> accomplish risk mitigation and avoidance the team should identify </w:t>
-      </w:r>
-      <w:r>
-        <w:rPr>
-          <w:rStyle w:val="normaltextrun"/>
-          <w:rFonts w:ascii="Arial" w:hAnsi="Arial" w:cs="Arial"/>
-        </w:rPr>
-        <w:t>the potential risks and prioritize what to handle first based on the severity of its impact. Provided below are considerations or options available for the project manager to avoid and mitigate the risks:</w:t>
+        <w:t xml:space="preserve"> accomplish risk mitigation and avoidance the team should identify the potential risks and prioritize what to handle first based on the severity of its impact. Provided below are considerations or options available for the project manager to avoid and mitigate the risks:</w:t>
       </w:r>
     </w:p>
     <w:p>
@@ -1236,14 +1184,7 @@
           <w:rStyle w:val="normaltextrun"/>
           <w:rFonts w:ascii="Arial" w:hAnsi="Arial" w:cs="Arial"/>
         </w:rPr>
-        <w:t xml:space="preserve">It is important for the </w:t>
-      </w:r>
-      <w:r>
-        <w:rPr>
-          <w:rStyle w:val="normaltextrun"/>
-          <w:rFonts w:ascii="Arial" w:hAnsi="Arial" w:cs="Arial"/>
-        </w:rPr>
-        <w:t xml:space="preserve">entire team to be able to communicate clearly and prevent misunderstandings as it has the potential to create risks. Having clear communication between the project team, clients, and stakeholders can help minimize </w:t>
+        <w:t xml:space="preserve">It is important for the entire team to be able to communicate clearly and prevent misunderstandings as it has the potential to create risks. Having clear communication between the project team, clients, and stakeholders can help minimize </w:t>
       </w:r>
       <w:proofErr w:type="gramStart"/>
       <w:r>
@@ -1360,6 +1301,31 @@
         <w:t xml:space="preserve">The risk register includes a thorough explanation of each risk and its potential effects, as well as the mitigation steps taken. The risk register will be maintained up to date throughout the project to make sure that it reflects the project’s current condition. </w:t>
       </w:r>
     </w:p>
+    <w:p/>
+    <w:p/>
+    <w:p>
+      <w:r>
+        <w:t xml:space="preserve">This is the Work breakdown structure of our group which is a diagram that breakdowns the project scope and shows the tasks that are required </w:t>
+      </w:r>
+      <w:proofErr w:type="gramStart"/>
+      <w:r>
+        <w:t>in order to</w:t>
+      </w:r>
+      <w:proofErr w:type="gramEnd"/>
+      <w:r>
+        <w:t xml:space="preserve"> complete the project. </w:t>
+      </w:r>
+    </w:p>
+    <w:p/>
+    <w:p/>
+    <w:p/>
+    <w:p/>
+    <w:p/>
+    <w:p/>
+    <w:p/>
+    <w:p/>
+    <w:p/>
+    <w:p/>
     <w:tbl>
       <w:tblPr>
         <w:tblStyle w:val="TableGrid"/>
@@ -1369,18 +1335,18 @@
       <w:tblGrid>
         <w:gridCol w:w="572"/>
         <w:gridCol w:w="657"/>
-        <w:gridCol w:w="886"/>
+        <w:gridCol w:w="1272"/>
         <w:gridCol w:w="1255"/>
         <w:gridCol w:w="1269"/>
         <w:gridCol w:w="1930"/>
         <w:gridCol w:w="1181"/>
         <w:gridCol w:w="835"/>
-        <w:gridCol w:w="1333"/>
+        <w:gridCol w:w="947"/>
       </w:tblGrid>
       <w:tr>
         <w:tc>
           <w:tcPr>
-            <w:tcW w:w="570" w:type="dxa"/>
+            <w:tcW w:w="572" w:type="dxa"/>
             <w:shd w:val="clear" w:color="auto" w:fill="44546A" w:themeFill="text2"/>
           </w:tcPr>
           <w:p>
@@ -1393,13 +1359,14 @@
               <w:rPr>
                 <w:color w:val="FFFFFF" w:themeColor="background1"/>
               </w:rPr>
+              <w:lastRenderedPageBreak/>
               <w:t>Risk ID</w:t>
             </w:r>
           </w:p>
         </w:tc>
         <w:tc>
           <w:tcPr>
-            <w:tcW w:w="654" w:type="dxa"/>
+            <w:tcW w:w="657" w:type="dxa"/>
             <w:shd w:val="clear" w:color="auto" w:fill="44546A" w:themeFill="text2"/>
           </w:tcPr>
           <w:p>
@@ -1418,7 +1385,7 @@
         </w:tc>
         <w:tc>
           <w:tcPr>
-            <w:tcW w:w="881" w:type="dxa"/>
+            <w:tcW w:w="886" w:type="dxa"/>
             <w:shd w:val="clear" w:color="auto" w:fill="44546A" w:themeFill="text2"/>
           </w:tcPr>
           <w:p>
@@ -1437,7 +1404,7 @@
         </w:tc>
         <w:tc>
           <w:tcPr>
-            <w:tcW w:w="1228" w:type="dxa"/>
+            <w:tcW w:w="1255" w:type="dxa"/>
             <w:shd w:val="clear" w:color="auto" w:fill="44546A" w:themeFill="text2"/>
           </w:tcPr>
           <w:p>
@@ -1456,7 +1423,7 @@
         </w:tc>
         <w:tc>
           <w:tcPr>
-            <w:tcW w:w="1261" w:type="dxa"/>
+            <w:tcW w:w="1269" w:type="dxa"/>
             <w:shd w:val="clear" w:color="auto" w:fill="44546A" w:themeFill="text2"/>
           </w:tcPr>
           <w:p>
@@ -1475,7 +1442,7 @@
         </w:tc>
         <w:tc>
           <w:tcPr>
-            <w:tcW w:w="1917" w:type="dxa"/>
+            <w:tcW w:w="1930" w:type="dxa"/>
             <w:shd w:val="clear" w:color="auto" w:fill="44546A" w:themeFill="text2"/>
           </w:tcPr>
           <w:p>
@@ -1494,7 +1461,7 @@
         </w:tc>
         <w:tc>
           <w:tcPr>
-            <w:tcW w:w="1174" w:type="dxa"/>
+            <w:tcW w:w="1181" w:type="dxa"/>
             <w:shd w:val="clear" w:color="auto" w:fill="44546A" w:themeFill="text2"/>
           </w:tcPr>
           <w:p>
@@ -1513,7 +1480,7 @@
         </w:tc>
         <w:tc>
           <w:tcPr>
-            <w:tcW w:w="830" w:type="dxa"/>
+            <w:tcW w:w="835" w:type="dxa"/>
             <w:shd w:val="clear" w:color="auto" w:fill="44546A" w:themeFill="text2"/>
           </w:tcPr>
           <w:p>
@@ -1532,7 +1499,7 @@
         </w:tc>
         <w:tc>
           <w:tcPr>
-            <w:tcW w:w="1403" w:type="dxa"/>
+            <w:tcW w:w="1333" w:type="dxa"/>
             <w:shd w:val="clear" w:color="auto" w:fill="44546A" w:themeFill="text2"/>
           </w:tcPr>
           <w:p>
@@ -1553,7 +1520,7 @@
       <w:tr>
         <w:tc>
           <w:tcPr>
-            <w:tcW w:w="570" w:type="dxa"/>
+            <w:tcW w:w="572" w:type="dxa"/>
           </w:tcPr>
           <w:p>
             <w:pPr>
@@ -1573,7 +1540,7 @@
         </w:tc>
         <w:tc>
           <w:tcPr>
-            <w:tcW w:w="654" w:type="dxa"/>
+            <w:tcW w:w="657" w:type="dxa"/>
           </w:tcPr>
           <w:p>
             <w:pPr>
@@ -1593,7 +1560,7 @@
         </w:tc>
         <w:tc>
           <w:tcPr>
-            <w:tcW w:w="881" w:type="dxa"/>
+            <w:tcW w:w="886" w:type="dxa"/>
           </w:tcPr>
           <w:p>
             <w:pPr>
@@ -1613,7 +1580,7 @@
         </w:tc>
         <w:tc>
           <w:tcPr>
-            <w:tcW w:w="1228" w:type="dxa"/>
+            <w:tcW w:w="1255" w:type="dxa"/>
           </w:tcPr>
           <w:p>
             <w:pPr>
@@ -1633,7 +1600,7 @@
         </w:tc>
         <w:tc>
           <w:tcPr>
-            <w:tcW w:w="1261" w:type="dxa"/>
+            <w:tcW w:w="1269" w:type="dxa"/>
           </w:tcPr>
           <w:p>
             <w:pPr>
@@ -1653,7 +1620,7 @@
         </w:tc>
         <w:tc>
           <w:tcPr>
-            <w:tcW w:w="1917" w:type="dxa"/>
+            <w:tcW w:w="1930" w:type="dxa"/>
           </w:tcPr>
           <w:p>
             <w:pPr>
@@ -1673,7 +1640,7 @@
         </w:tc>
         <w:tc>
           <w:tcPr>
-            <w:tcW w:w="1174" w:type="dxa"/>
+            <w:tcW w:w="1181" w:type="dxa"/>
           </w:tcPr>
           <w:p>
             <w:pPr>
@@ -1693,7 +1660,7 @@
         </w:tc>
         <w:tc>
           <w:tcPr>
-            <w:tcW w:w="830" w:type="dxa"/>
+            <w:tcW w:w="835" w:type="dxa"/>
           </w:tcPr>
           <w:p>
             <w:pPr>
@@ -1713,7 +1680,7 @@
         </w:tc>
         <w:tc>
           <w:tcPr>
-            <w:tcW w:w="1403" w:type="dxa"/>
+            <w:tcW w:w="1333" w:type="dxa"/>
           </w:tcPr>
           <w:p>
             <w:pPr>
@@ -1735,7 +1702,7 @@
       <w:tr>
         <w:tc>
           <w:tcPr>
-            <w:tcW w:w="570" w:type="dxa"/>
+            <w:tcW w:w="572" w:type="dxa"/>
           </w:tcPr>
           <w:p>
             <w:pPr>
@@ -1755,7 +1722,7 @@
         </w:tc>
         <w:tc>
           <w:tcPr>
-            <w:tcW w:w="654" w:type="dxa"/>
+            <w:tcW w:w="657" w:type="dxa"/>
           </w:tcPr>
           <w:p>
             <w:pPr>
@@ -1775,7 +1742,7 @@
         </w:tc>
         <w:tc>
           <w:tcPr>
-            <w:tcW w:w="881" w:type="dxa"/>
+            <w:tcW w:w="886" w:type="dxa"/>
           </w:tcPr>
           <w:p>
             <w:pPr>
@@ -1795,7 +1762,7 @@
         </w:tc>
         <w:tc>
           <w:tcPr>
-            <w:tcW w:w="1228" w:type="dxa"/>
+            <w:tcW w:w="1255" w:type="dxa"/>
           </w:tcPr>
           <w:p>
             <w:pPr>
@@ -1815,7 +1782,7 @@
         </w:tc>
         <w:tc>
           <w:tcPr>
-            <w:tcW w:w="1261" w:type="dxa"/>
+            <w:tcW w:w="1269" w:type="dxa"/>
           </w:tcPr>
           <w:p>
             <w:pPr>
@@ -1835,7 +1802,7 @@
         </w:tc>
         <w:tc>
           <w:tcPr>
-            <w:tcW w:w="1917" w:type="dxa"/>
+            <w:tcW w:w="1930" w:type="dxa"/>
           </w:tcPr>
           <w:p>
             <w:pPr>
@@ -1869,7 +1836,7 @@
         </w:tc>
         <w:tc>
           <w:tcPr>
-            <w:tcW w:w="1174" w:type="dxa"/>
+            <w:tcW w:w="1181" w:type="dxa"/>
           </w:tcPr>
           <w:p>
             <w:pPr>
@@ -1889,7 +1856,7 @@
         </w:tc>
         <w:tc>
           <w:tcPr>
-            <w:tcW w:w="830" w:type="dxa"/>
+            <w:tcW w:w="835" w:type="dxa"/>
           </w:tcPr>
           <w:p>
             <w:pPr>
@@ -1909,7 +1876,7 @@
         </w:tc>
         <w:tc>
           <w:tcPr>
-            <w:tcW w:w="1403" w:type="dxa"/>
+            <w:tcW w:w="1333" w:type="dxa"/>
           </w:tcPr>
           <w:p>
             <w:pPr>
@@ -1931,7 +1898,7 @@
       <w:tr>
         <w:tc>
           <w:tcPr>
-            <w:tcW w:w="570" w:type="dxa"/>
+            <w:tcW w:w="572" w:type="dxa"/>
           </w:tcPr>
           <w:p>
             <w:pPr>
@@ -1951,7 +1918,7 @@
         </w:tc>
         <w:tc>
           <w:tcPr>
-            <w:tcW w:w="654" w:type="dxa"/>
+            <w:tcW w:w="657" w:type="dxa"/>
           </w:tcPr>
           <w:p>
             <w:pPr>
@@ -1971,7 +1938,7 @@
         </w:tc>
         <w:tc>
           <w:tcPr>
-            <w:tcW w:w="881" w:type="dxa"/>
+            <w:tcW w:w="886" w:type="dxa"/>
           </w:tcPr>
           <w:p>
             <w:pPr>
@@ -1991,56 +1958,47 @@
         </w:tc>
         <w:tc>
           <w:tcPr>
-            <w:tcW w:w="1228" w:type="dxa"/>
-          </w:tcPr>
-          <w:p>
-            <w:pPr>
-              <w:rPr>
-                <w:sz w:val="18"/>
-                <w:szCs w:val="18"/>
-              </w:rPr>
-            </w:pPr>
-            <w:r>
-              <w:rPr>
-                <w:sz w:val="18"/>
-                <w:szCs w:val="18"/>
-              </w:rPr>
-              <w:t xml:space="preserve">There is a risk of being </w:t>
-            </w:r>
-            <w:r>
-              <w:rPr>
-                <w:sz w:val="18"/>
-                <w:szCs w:val="18"/>
-              </w:rPr>
-              <w:lastRenderedPageBreak/>
-              <w:t xml:space="preserve">hacked and compromising the data of the client. </w:t>
-            </w:r>
-          </w:p>
-        </w:tc>
-        <w:tc>
-          <w:tcPr>
-            <w:tcW w:w="1261" w:type="dxa"/>
-          </w:tcPr>
-          <w:p>
-            <w:pPr>
-              <w:rPr>
-                <w:sz w:val="18"/>
-                <w:szCs w:val="18"/>
-              </w:rPr>
-            </w:pPr>
-            <w:r>
-              <w:rPr>
-                <w:sz w:val="18"/>
-                <w:szCs w:val="18"/>
-              </w:rPr>
-              <w:lastRenderedPageBreak/>
+            <w:tcW w:w="1255" w:type="dxa"/>
+          </w:tcPr>
+          <w:p>
+            <w:pPr>
+              <w:rPr>
+                <w:sz w:val="18"/>
+                <w:szCs w:val="18"/>
+              </w:rPr>
+            </w:pPr>
+            <w:r>
+              <w:rPr>
+                <w:sz w:val="18"/>
+                <w:szCs w:val="18"/>
+              </w:rPr>
+              <w:t xml:space="preserve">There is a risk of being hacked and compromising the data of the client. </w:t>
+            </w:r>
+          </w:p>
+        </w:tc>
+        <w:tc>
+          <w:tcPr>
+            <w:tcW w:w="1269" w:type="dxa"/>
+          </w:tcPr>
+          <w:p>
+            <w:pPr>
+              <w:rPr>
+                <w:sz w:val="18"/>
+                <w:szCs w:val="18"/>
+              </w:rPr>
+            </w:pPr>
+            <w:r>
+              <w:rPr>
+                <w:sz w:val="18"/>
+                <w:szCs w:val="18"/>
+              </w:rPr>
               <w:t>Security</w:t>
             </w:r>
           </w:p>
         </w:tc>
         <w:tc>
           <w:tcPr>
-            <w:tcW w:w="1917" w:type="dxa"/>
+            <w:tcW w:w="1930" w:type="dxa"/>
           </w:tcPr>
           <w:p>
             <w:pPr>
@@ -2060,7 +2018,189 @@
         </w:tc>
         <w:tc>
           <w:tcPr>
-            <w:tcW w:w="1174" w:type="dxa"/>
+            <w:tcW w:w="1181" w:type="dxa"/>
+          </w:tcPr>
+          <w:p>
+            <w:pPr>
+              <w:rPr>
+                <w:sz w:val="18"/>
+                <w:szCs w:val="18"/>
+              </w:rPr>
+            </w:pPr>
+            <w:r>
+              <w:rPr>
+                <w:sz w:val="18"/>
+                <w:szCs w:val="18"/>
+              </w:rPr>
+              <w:t>Low</w:t>
+            </w:r>
+          </w:p>
+        </w:tc>
+        <w:tc>
+          <w:tcPr>
+            <w:tcW w:w="835" w:type="dxa"/>
+          </w:tcPr>
+          <w:p>
+            <w:pPr>
+              <w:rPr>
+                <w:sz w:val="18"/>
+                <w:szCs w:val="18"/>
+              </w:rPr>
+            </w:pPr>
+            <w:r>
+              <w:rPr>
+                <w:sz w:val="18"/>
+                <w:szCs w:val="18"/>
+              </w:rPr>
+              <w:t>High</w:t>
+            </w:r>
+          </w:p>
+        </w:tc>
+        <w:tc>
+          <w:tcPr>
+            <w:tcW w:w="1333" w:type="dxa"/>
+          </w:tcPr>
+          <w:p>
+            <w:pPr>
+              <w:rPr>
+                <w:sz w:val="18"/>
+                <w:szCs w:val="18"/>
+              </w:rPr>
+            </w:pPr>
+            <w:r>
+              <w:rPr>
+                <w:sz w:val="18"/>
+                <w:szCs w:val="18"/>
+              </w:rPr>
+              <w:t>In Progress</w:t>
+            </w:r>
+          </w:p>
+        </w:tc>
+      </w:tr>
+      <w:tr>
+        <w:tc>
+          <w:tcPr>
+            <w:tcW w:w="572" w:type="dxa"/>
+          </w:tcPr>
+          <w:p>
+            <w:pPr>
+              <w:rPr>
+                <w:sz w:val="18"/>
+                <w:szCs w:val="18"/>
+              </w:rPr>
+            </w:pPr>
+            <w:r>
+              <w:rPr>
+                <w:sz w:val="18"/>
+                <w:szCs w:val="18"/>
+              </w:rPr>
+              <w:t>RID 004</w:t>
+            </w:r>
+          </w:p>
+        </w:tc>
+        <w:tc>
+          <w:tcPr>
+            <w:tcW w:w="657" w:type="dxa"/>
+          </w:tcPr>
+          <w:p>
+            <w:pPr>
+              <w:rPr>
+                <w:sz w:val="18"/>
+                <w:szCs w:val="18"/>
+              </w:rPr>
+            </w:pPr>
+            <w:r>
+              <w:rPr>
+                <w:sz w:val="18"/>
+                <w:szCs w:val="18"/>
+              </w:rPr>
+              <w:t>4</w:t>
+            </w:r>
+          </w:p>
+        </w:tc>
+        <w:tc>
+          <w:tcPr>
+            <w:tcW w:w="886" w:type="dxa"/>
+          </w:tcPr>
+          <w:p>
+            <w:pPr>
+              <w:rPr>
+                <w:sz w:val="18"/>
+                <w:szCs w:val="18"/>
+              </w:rPr>
+            </w:pPr>
+            <w:r>
+              <w:rPr>
+                <w:sz w:val="18"/>
+                <w:szCs w:val="18"/>
+              </w:rPr>
+              <w:t>Changes in Technology</w:t>
+            </w:r>
+          </w:p>
+        </w:tc>
+        <w:tc>
+          <w:tcPr>
+            <w:tcW w:w="1255" w:type="dxa"/>
+          </w:tcPr>
+          <w:p>
+            <w:pPr>
+              <w:rPr>
+                <w:sz w:val="18"/>
+                <w:szCs w:val="18"/>
+              </w:rPr>
+            </w:pPr>
+            <w:r>
+              <w:rPr>
+                <w:sz w:val="18"/>
+                <w:szCs w:val="18"/>
+              </w:rPr>
+              <w:t>There is a risk that a change in the industry of technology occurs which may require additional work or resources to adapt.</w:t>
+            </w:r>
+          </w:p>
+        </w:tc>
+        <w:tc>
+          <w:tcPr>
+            <w:tcW w:w="1269" w:type="dxa"/>
+          </w:tcPr>
+          <w:p>
+            <w:pPr>
+              <w:rPr>
+                <w:sz w:val="18"/>
+                <w:szCs w:val="18"/>
+              </w:rPr>
+            </w:pPr>
+            <w:r>
+              <w:rPr>
+                <w:sz w:val="18"/>
+                <w:szCs w:val="18"/>
+              </w:rPr>
+              <w:t>Technology</w:t>
+            </w:r>
+          </w:p>
+        </w:tc>
+        <w:tc>
+          <w:tcPr>
+            <w:tcW w:w="1930" w:type="dxa"/>
+          </w:tcPr>
+          <w:p>
+            <w:pPr>
+              <w:rPr>
+                <w:sz w:val="18"/>
+                <w:szCs w:val="18"/>
+              </w:rPr>
+            </w:pPr>
+            <w:r>
+              <w:rPr>
+                <w:sz w:val="18"/>
+                <w:szCs w:val="18"/>
+              </w:rPr>
+              <w:t>Project Manager</w:t>
+            </w:r>
+          </w:p>
+        </w:tc>
+        <w:tc>
+          <w:tcPr>
+            <w:tcW w:w="1181" w:type="dxa"/>
           </w:tcPr>
           <w:p>
             <w:pPr>
@@ -2080,7 +2220,7 @@
         </w:tc>
         <w:tc>
           <w:tcPr>
-            <w:tcW w:w="830" w:type="dxa"/>
+            <w:tcW w:w="835" w:type="dxa"/>
           </w:tcPr>
           <w:p>
             <w:pPr>
@@ -2100,7 +2240,189 @@
         </w:tc>
         <w:tc>
           <w:tcPr>
-            <w:tcW w:w="1403" w:type="dxa"/>
+            <w:tcW w:w="1333" w:type="dxa"/>
+          </w:tcPr>
+          <w:p>
+            <w:pPr>
+              <w:rPr>
+                <w:sz w:val="18"/>
+                <w:szCs w:val="18"/>
+              </w:rPr>
+            </w:pPr>
+            <w:r>
+              <w:rPr>
+                <w:sz w:val="18"/>
+                <w:szCs w:val="18"/>
+              </w:rPr>
+              <w:t>In Progress</w:t>
+            </w:r>
+          </w:p>
+        </w:tc>
+      </w:tr>
+      <w:tr>
+        <w:tc>
+          <w:tcPr>
+            <w:tcW w:w="572" w:type="dxa"/>
+          </w:tcPr>
+          <w:p>
+            <w:pPr>
+              <w:rPr>
+                <w:sz w:val="18"/>
+                <w:szCs w:val="18"/>
+              </w:rPr>
+            </w:pPr>
+            <w:r>
+              <w:rPr>
+                <w:sz w:val="18"/>
+                <w:szCs w:val="18"/>
+              </w:rPr>
+              <w:t>RID 005</w:t>
+            </w:r>
+          </w:p>
+        </w:tc>
+        <w:tc>
+          <w:tcPr>
+            <w:tcW w:w="657" w:type="dxa"/>
+          </w:tcPr>
+          <w:p>
+            <w:pPr>
+              <w:rPr>
+                <w:sz w:val="18"/>
+                <w:szCs w:val="18"/>
+              </w:rPr>
+            </w:pPr>
+            <w:r>
+              <w:rPr>
+                <w:sz w:val="18"/>
+                <w:szCs w:val="18"/>
+              </w:rPr>
+              <w:t>5</w:t>
+            </w:r>
+          </w:p>
+        </w:tc>
+        <w:tc>
+          <w:tcPr>
+            <w:tcW w:w="886" w:type="dxa"/>
+          </w:tcPr>
+          <w:p>
+            <w:pPr>
+              <w:rPr>
+                <w:sz w:val="18"/>
+                <w:szCs w:val="18"/>
+              </w:rPr>
+            </w:pPr>
+            <w:r>
+              <w:rPr>
+                <w:sz w:val="18"/>
+                <w:szCs w:val="18"/>
+              </w:rPr>
+              <w:t>Unforeseen Circumstances</w:t>
+            </w:r>
+          </w:p>
+        </w:tc>
+        <w:tc>
+          <w:tcPr>
+            <w:tcW w:w="1255" w:type="dxa"/>
+          </w:tcPr>
+          <w:p>
+            <w:pPr>
+              <w:rPr>
+                <w:sz w:val="18"/>
+                <w:szCs w:val="18"/>
+              </w:rPr>
+            </w:pPr>
+            <w:r>
+              <w:rPr>
+                <w:sz w:val="18"/>
+                <w:szCs w:val="18"/>
+              </w:rPr>
+              <w:t>There is a risk that circumstances such as natural disasters could cause disturbance and impact the project in an unexpected way.</w:t>
+            </w:r>
+          </w:p>
+        </w:tc>
+        <w:tc>
+          <w:tcPr>
+            <w:tcW w:w="1269" w:type="dxa"/>
+          </w:tcPr>
+          <w:p>
+            <w:pPr>
+              <w:rPr>
+                <w:sz w:val="18"/>
+                <w:szCs w:val="18"/>
+              </w:rPr>
+            </w:pPr>
+            <w:r>
+              <w:rPr>
+                <w:sz w:val="18"/>
+                <w:szCs w:val="18"/>
+              </w:rPr>
+              <w:t xml:space="preserve">Natural </w:t>
+            </w:r>
+          </w:p>
+        </w:tc>
+        <w:tc>
+          <w:tcPr>
+            <w:tcW w:w="1930" w:type="dxa"/>
+          </w:tcPr>
+          <w:p>
+            <w:pPr>
+              <w:rPr>
+                <w:sz w:val="18"/>
+                <w:szCs w:val="18"/>
+              </w:rPr>
+            </w:pPr>
+            <w:r>
+              <w:rPr>
+                <w:sz w:val="18"/>
+                <w:szCs w:val="18"/>
+              </w:rPr>
+              <w:t>Project Manager</w:t>
+            </w:r>
+          </w:p>
+        </w:tc>
+        <w:tc>
+          <w:tcPr>
+            <w:tcW w:w="1181" w:type="dxa"/>
+          </w:tcPr>
+          <w:p>
+            <w:pPr>
+              <w:rPr>
+                <w:sz w:val="18"/>
+                <w:szCs w:val="18"/>
+              </w:rPr>
+            </w:pPr>
+            <w:r>
+              <w:rPr>
+                <w:sz w:val="18"/>
+                <w:szCs w:val="18"/>
+              </w:rPr>
+              <w:t>Low</w:t>
+            </w:r>
+          </w:p>
+        </w:tc>
+        <w:tc>
+          <w:tcPr>
+            <w:tcW w:w="835" w:type="dxa"/>
+          </w:tcPr>
+          <w:p>
+            <w:pPr>
+              <w:rPr>
+                <w:sz w:val="18"/>
+                <w:szCs w:val="18"/>
+              </w:rPr>
+            </w:pPr>
+            <w:r>
+              <w:rPr>
+                <w:sz w:val="18"/>
+                <w:szCs w:val="18"/>
+              </w:rPr>
+              <w:t>High</w:t>
+            </w:r>
+          </w:p>
+        </w:tc>
+        <w:tc>
+          <w:tcPr>
+            <w:tcW w:w="1333" w:type="dxa"/>
           </w:tcPr>
           <w:p>
             <w:pPr>
@@ -2128,6 +2450,7 @@
         </w:rPr>
       </w:pPr>
     </w:p>
+    <w:p/>
     <w:sectPr>
       <w:pgSz w:w="12240" w:h="15840"/>
       <w:pgMar w:top="1440" w:right="1440" w:bottom="1440" w:left="1440" w:header="708" w:footer="708" w:gutter="0"/>
@@ -2868,6 +3191,7 @@
   <w:style w:type="paragraph" w:default="1" w:styleId="Normal">
     <w:name w:val="Normal"/>
     <w:qFormat/>
+    <w:rsid w:val="00A96955"/>
   </w:style>
   <w:style w:type="character" w:default="1" w:styleId="DefaultParagraphFont">
     <w:name w:val="Default Paragraph Font"/>

</xml_diff>

<commit_message>
update documentation/projman/Risk Managament Plan.docx
</commit_message>
<xml_diff>
--- a/documentation/projman/Risk Managament Plan.docx
+++ b/documentation/projman/Risk Managament Plan.docx
@@ -977,15 +977,13 @@
           <w:rFonts w:ascii="Arial" w:hAnsi="Arial" w:cs="Arial"/>
         </w:rPr>
       </w:pPr>
-      <w:proofErr w:type="gramStart"/>
-      <w:r>
-        <w:rPr>
-          <w:rStyle w:val="normaltextrun"/>
-          <w:rFonts w:ascii="Arial" w:hAnsi="Arial" w:cs="Arial"/>
-        </w:rPr>
-        <w:t>In order to</w:t>
-      </w:r>
-      <w:proofErr w:type="gramEnd"/>
+      <w:r>
+        <w:rPr>
+          <w:rStyle w:val="normaltextrun"/>
+          <w:rFonts w:ascii="Arial" w:hAnsi="Arial" w:cs="Arial"/>
+        </w:rPr>
+        <w:t>To</w:t>
+      </w:r>
       <w:r>
         <w:rPr>
           <w:rStyle w:val="normaltextrun"/>
@@ -1025,15 +1023,13 @@
         </w:rPr>
         <w:t xml:space="preserve">: Guaranteeing that the project has all the required resources is crucial for the project to be successful and efficient which is why resource allocation is important to ensure that the resources are available to the team </w:t>
       </w:r>
-      <w:proofErr w:type="gramStart"/>
-      <w:r>
-        <w:rPr>
-          <w:rStyle w:val="normaltextrun"/>
-          <w:rFonts w:ascii="Arial" w:hAnsi="Arial" w:cs="Arial"/>
-        </w:rPr>
-        <w:t>in order to</w:t>
-      </w:r>
-      <w:proofErr w:type="gramEnd"/>
+      <w:r>
+        <w:rPr>
+          <w:rStyle w:val="normaltextrun"/>
+          <w:rFonts w:ascii="Arial" w:hAnsi="Arial" w:cs="Arial"/>
+        </w:rPr>
+        <w:t>to</w:t>
+      </w:r>
       <w:r>
         <w:rPr>
           <w:rStyle w:val="normaltextrun"/>
@@ -1081,15 +1077,13 @@
         </w:rPr>
         <w:t xml:space="preserve">The team needs to analyze potential risks effectively </w:t>
       </w:r>
-      <w:proofErr w:type="gramStart"/>
-      <w:r>
-        <w:rPr>
-          <w:rStyle w:val="normaltextrun"/>
-          <w:rFonts w:ascii="Arial" w:hAnsi="Arial" w:cs="Arial"/>
-        </w:rPr>
-        <w:t>in order to</w:t>
-      </w:r>
-      <w:proofErr w:type="gramEnd"/>
+      <w:r>
+        <w:rPr>
+          <w:rStyle w:val="normaltextrun"/>
+          <w:rFonts w:ascii="Arial" w:hAnsi="Arial" w:cs="Arial"/>
+        </w:rPr>
+        <w:t>to</w:t>
+      </w:r>
       <w:r>
         <w:rPr>
           <w:rStyle w:val="normaltextrun"/>
@@ -1130,13 +1124,27 @@
         </w:rPr>
         <w:t xml:space="preserve">: </w:t>
       </w:r>
+      <w:r>
+        <w:rPr>
+          <w:rStyle w:val="normaltextrun"/>
+          <w:rFonts w:ascii="Arial" w:hAnsi="Arial" w:cs="Arial"/>
+        </w:rPr>
+        <w:t>To</w:t>
+      </w:r>
+      <w:r>
+        <w:rPr>
+          <w:rStyle w:val="normaltextrun"/>
+          <w:rFonts w:ascii="Arial" w:hAnsi="Arial" w:cs="Arial"/>
+        </w:rPr>
+        <w:t xml:space="preserve"> be prepared for potential risks, the team needs to come up with multiple backup plans in case some may not work due to some reason </w:t>
+      </w:r>
       <w:proofErr w:type="gramStart"/>
       <w:r>
         <w:rPr>
           <w:rStyle w:val="normaltextrun"/>
           <w:rFonts w:ascii="Arial" w:hAnsi="Arial" w:cs="Arial"/>
         </w:rPr>
-        <w:t>In order to</w:t>
+        <w:t>in a given</w:t>
       </w:r>
       <w:proofErr w:type="gramEnd"/>
       <w:r>
@@ -1144,7 +1152,7 @@
           <w:rStyle w:val="normaltextrun"/>
           <w:rFonts w:ascii="Arial" w:hAnsi="Arial" w:cs="Arial"/>
         </w:rPr>
-        <w:t xml:space="preserve"> be prepared for potential risks, the team needs to come up with multiple backup plans in case some may not work due to some reason in a given scenario. </w:t>
+        <w:t xml:space="preserve"> scenario. </w:t>
       </w:r>
     </w:p>
     <w:p>
@@ -1186,15 +1194,13 @@
         </w:rPr>
         <w:t xml:space="preserve">It is important for the entire team to be able to communicate clearly and prevent misunderstandings as it has the potential to create risks. Having clear communication between the project team, clients, and stakeholders can help minimize </w:t>
       </w:r>
-      <w:proofErr w:type="gramStart"/>
-      <w:r>
-        <w:rPr>
-          <w:rStyle w:val="normaltextrun"/>
-          <w:rFonts w:ascii="Arial" w:hAnsi="Arial" w:cs="Arial"/>
-        </w:rPr>
-        <w:t>this risks</w:t>
-      </w:r>
-      <w:proofErr w:type="gramEnd"/>
+      <w:r>
+        <w:rPr>
+          <w:rStyle w:val="normaltextrun"/>
+          <w:rFonts w:ascii="Arial" w:hAnsi="Arial" w:cs="Arial"/>
+        </w:rPr>
+        <w:t>these risks</w:t>
+      </w:r>
       <w:r>
         <w:rPr>
           <w:rStyle w:val="normaltextrun"/>
@@ -1296,23 +1302,77 @@
       </w:r>
     </w:p>
     <w:p>
+      <w:pPr>
+        <w:jc w:val="both"/>
+        <w:rPr>
+          <w:rFonts w:ascii="Arial" w:hAnsi="Arial" w:cs="Arial"/>
+          <w:sz w:val="24"/>
+          <w:szCs w:val="24"/>
+        </w:rPr>
+      </w:pPr>
       <w:r>
         <w:tab/>
+      </w:r>
+      <w:r>
+        <w:rPr>
+          <w:rFonts w:ascii="Arial" w:hAnsi="Arial" w:cs="Arial"/>
+          <w:sz w:val="24"/>
+          <w:szCs w:val="24"/>
+        </w:rPr>
         <w:t xml:space="preserve">The risk register includes a thorough explanation of each risk and its potential effects, as well as the mitigation steps taken. The risk register will be maintained up to date throughout the project to make sure that it reflects the project’s current condition. </w:t>
       </w:r>
     </w:p>
-    <w:p/>
-    <w:p/>
-    <w:p>
-      <w:r>
+    <w:p>
+      <w:pPr>
+        <w:jc w:val="both"/>
+        <w:rPr>
+          <w:rFonts w:ascii="Arial" w:hAnsi="Arial" w:cs="Arial"/>
+          <w:sz w:val="24"/>
+          <w:szCs w:val="24"/>
+        </w:rPr>
+      </w:pPr>
+    </w:p>
+    <w:p>
+      <w:pPr>
+        <w:jc w:val="both"/>
+        <w:rPr>
+          <w:rFonts w:ascii="Arial" w:hAnsi="Arial" w:cs="Arial"/>
+          <w:sz w:val="24"/>
+          <w:szCs w:val="24"/>
+        </w:rPr>
+      </w:pPr>
+    </w:p>
+    <w:p>
+      <w:pPr>
+        <w:jc w:val="both"/>
+        <w:rPr>
+          <w:rFonts w:ascii="Arial" w:hAnsi="Arial" w:cs="Arial"/>
+          <w:sz w:val="24"/>
+          <w:szCs w:val="24"/>
+        </w:rPr>
+      </w:pPr>
+      <w:r>
+        <w:rPr>
+          <w:rFonts w:ascii="Arial" w:hAnsi="Arial" w:cs="Arial"/>
+          <w:sz w:val="24"/>
+          <w:szCs w:val="24"/>
+        </w:rPr>
         <w:t xml:space="preserve">This is the Work breakdown structure of our group which is a diagram that breakdowns the project scope and shows the tasks that are required </w:t>
       </w:r>
-      <w:proofErr w:type="gramStart"/>
-      <w:r>
-        <w:t>in order to</w:t>
-      </w:r>
-      <w:proofErr w:type="gramEnd"/>
-      <w:r>
+      <w:r>
+        <w:rPr>
+          <w:rFonts w:ascii="Arial" w:hAnsi="Arial" w:cs="Arial"/>
+          <w:sz w:val="24"/>
+          <w:szCs w:val="24"/>
+        </w:rPr>
+        <w:t>to</w:t>
+      </w:r>
+      <w:r>
+        <w:rPr>
+          <w:rFonts w:ascii="Arial" w:hAnsi="Arial" w:cs="Arial"/>
+          <w:sz w:val="24"/>
+          <w:szCs w:val="24"/>
+        </w:rPr>
         <w:t xml:space="preserve"> complete the project. </w:t>
       </w:r>
     </w:p>

</xml_diff>